<commit_message>
[CV] remove data analysis, spreadsheet & add java skill
</commit_message>
<xml_diff>
--- a/public/Fajar Ilham Alfarizi-CV.docx
+++ b/public/Fajar Ilham Alfarizi-CV.docx
@@ -193,8 +193,6 @@
         </w:rPr>
         <w:t>I am a coder who graduated from vocational high school, majoring software engineering. I can create applications using several technologies, such as Go, PHP, JavaScript, the frameworks, RDBMS, and others</w:t>
       </w:r>
-      <w:bookmarkStart w:id="0" w:name="_GoBack"/>
-      <w:bookmarkEnd w:id="0"/>
       <w:r>
         <w:rPr>
           <w:rFonts w:ascii="Georgia" w:hAnsi="Georgia" w:eastAsia="Georgia" w:cs="Georgia"/>
@@ -927,7 +925,7 @@
           <w:rFonts w:hint="default" w:ascii="Georgia" w:hAnsi="Georgia" w:eastAsia="Georgia" w:cs="Georgia"/>
           <w:lang w:val="en-US"/>
         </w:rPr>
-        <w:t>Data Analysis</w:t>
+        <w:t>Java</w:t>
       </w:r>
     </w:p>
     <w:p>
@@ -958,6 +956,8 @@
         </w:rPr>
         <w:t>Laravel</w:t>
       </w:r>
+      <w:bookmarkStart w:id="0" w:name="_GoBack"/>
+      <w:bookmarkEnd w:id="0"/>
     </w:p>
     <w:p>
       <w:pPr>
@@ -1444,7 +1444,7 @@
     <w:lsdException w:uiPriority="99" w:name="Body Text Indent 2"/>
     <w:lsdException w:uiPriority="99" w:name="Body Text Indent 3"/>
     <w:lsdException w:uiPriority="99" w:name="Block Text"/>
-    <w:lsdException w:uiPriority="99" w:name="Hyperlink"/>
+    <w:lsdException w:qFormat="1" w:uiPriority="99" w:name="Hyperlink"/>
     <w:lsdException w:uiPriority="99" w:name="FollowedHyperlink"/>
     <w:lsdException w:qFormat="1" w:unhideWhenUsed="0" w:uiPriority="22" w:semiHidden="0" w:name="Strong"/>
     <w:lsdException w:qFormat="1" w:unhideWhenUsed="0" w:uiPriority="20" w:semiHidden="0" w:name="Emphasis"/>
@@ -1770,6 +1770,7 @@
     <w:basedOn w:val="8"/>
     <w:semiHidden/>
     <w:unhideWhenUsed/>
+    <w:qFormat/>
     <w:uiPriority w:val="99"/>
     <w:rPr>
       <w:color w:val="0000FF"/>

</xml_diff>